<commit_message>
Project guide file is added.
</commit_message>
<xml_diff>
--- a/ServletAttributesAndParameters/ServletAttributesAndParametersProjectGuide.docx
+++ b/ServletAttributesAndParameters/ServletAttributesAndParametersProjectGuide.docx
@@ -272,7 +272,55 @@
           <w:szCs w:val="24"/>
           <w:u w:val="single"/>
         </w:rPr>
-        <w:t>We have declared parameters in web.xml file and attributes in controllers.First.java servlet. We read their values in controllers.Second.java file.</w:t>
+        <w:t xml:space="preserve">We have declared parameters in web.xml file and attributes in </w:t>
+      </w:r>
+      <w:proofErr w:type="spellStart"/>
+      <w:r>
+        <w:rPr>
+          <w:rFonts w:ascii="Open Sans" w:hAnsi="Open Sans" w:cs="Open Sans"/>
+          <w:color w:val="BA3925"/>
+          <w:spacing w:val="-2"/>
+          <w:sz w:val="24"/>
+          <w:szCs w:val="24"/>
+          <w:u w:val="single"/>
+        </w:rPr>
+        <w:t>controllers.First.java</w:t>
+      </w:r>
+      <w:proofErr w:type="spellEnd"/>
+      <w:r>
+        <w:rPr>
+          <w:rFonts w:ascii="Open Sans" w:hAnsi="Open Sans" w:cs="Open Sans"/>
+          <w:color w:val="BA3925"/>
+          <w:spacing w:val="-2"/>
+          <w:sz w:val="24"/>
+          <w:szCs w:val="24"/>
+          <w:u w:val="single"/>
+        </w:rPr>
+        <w:t xml:space="preserve"> servlet. We read their values in </w:t>
+      </w:r>
+      <w:proofErr w:type="spellStart"/>
+      <w:r>
+        <w:rPr>
+          <w:rFonts w:ascii="Open Sans" w:hAnsi="Open Sans" w:cs="Open Sans"/>
+          <w:color w:val="BA3925"/>
+          <w:spacing w:val="-2"/>
+          <w:sz w:val="24"/>
+          <w:szCs w:val="24"/>
+          <w:u w:val="single"/>
+        </w:rPr>
+        <w:t>controllers.Second.java</w:t>
+      </w:r>
+      <w:proofErr w:type="spellEnd"/>
+      <w:r>
+        <w:rPr>
+          <w:rFonts w:ascii="Open Sans" w:hAnsi="Open Sans" w:cs="Open Sans"/>
+          <w:color w:val="BA3925"/>
+          <w:spacing w:val="-2"/>
+          <w:sz w:val="24"/>
+          <w:szCs w:val="24"/>
+          <w:u w:val="single"/>
+        </w:rPr>
+        <w:t xml:space="preserve"> file.</w:t>
       </w:r>
     </w:p>
     <w:p>
@@ -341,7 +389,31 @@
           <w:szCs w:val="24"/>
           <w:u w:val="single"/>
         </w:rPr>
-        <w:t>Refer file 'CreatingDynamicWebProjectForServletJSPInEclipse.docx' in 'ServletDemo' project folder for getting more details about how to create 'Dynamic web project' in eclipse.</w:t>
+        <w:t>Refer file 'CreatingDynamicWebProjectForServletJSPInEclipse.docx' in '</w:t>
+      </w:r>
+      <w:proofErr w:type="spellStart"/>
+      <w:r>
+        <w:rPr>
+          <w:rFonts w:ascii="Open Sans" w:hAnsi="Open Sans" w:cs="Open Sans"/>
+          <w:color w:val="BA3925"/>
+          <w:spacing w:val="-2"/>
+          <w:sz w:val="24"/>
+          <w:szCs w:val="24"/>
+          <w:u w:val="single"/>
+        </w:rPr>
+        <w:t>ServletDemo</w:t>
+      </w:r>
+      <w:proofErr w:type="spellEnd"/>
+      <w:r>
+        <w:rPr>
+          <w:rFonts w:ascii="Open Sans" w:hAnsi="Open Sans" w:cs="Open Sans"/>
+          <w:color w:val="BA3925"/>
+          <w:spacing w:val="-2"/>
+          <w:sz w:val="24"/>
+          <w:szCs w:val="24"/>
+          <w:u w:val="single"/>
+        </w:rPr>
+        <w:t>' project folder for getting more details about how to create 'Dynamic web project' in eclipse.</w:t>
       </w:r>
     </w:p>
     <w:p>
@@ -401,15 +473,52 @@
           <w:szCs w:val="24"/>
         </w:rPr>
       </w:pPr>
-      <w:r>
-        <w:rPr>
-          <w:rFonts w:ascii="Open Sans" w:hAnsi="Open Sans" w:cs="Open Sans"/>
-          <w:b/>
-          <w:color w:val="BA3925"/>
-          <w:spacing w:val="-2"/>
-          <w:sz w:val="24"/>
-          <w:szCs w:val="24"/>
-        </w:rPr>
+    </w:p>
+    <w:p>
+      <w:pPr>
+        <w:rPr>
+          <w:rFonts w:ascii="Open Sans" w:hAnsi="Open Sans" w:cs="Open Sans"/>
+          <w:b/>
+          <w:color w:val="BA3925"/>
+          <w:spacing w:val="-2"/>
+          <w:sz w:val="24"/>
+          <w:szCs w:val="24"/>
+        </w:rPr>
+      </w:pPr>
+    </w:p>
+    <w:p>
+      <w:pPr>
+        <w:rPr>
+          <w:rFonts w:ascii="Open Sans" w:hAnsi="Open Sans" w:cs="Open Sans"/>
+          <w:b/>
+          <w:color w:val="BA3925"/>
+          <w:spacing w:val="-2"/>
+          <w:sz w:val="24"/>
+          <w:szCs w:val="24"/>
+        </w:rPr>
+      </w:pPr>
+    </w:p>
+    <w:p>
+      <w:pPr>
+        <w:rPr>
+          <w:rFonts w:ascii="Open Sans" w:hAnsi="Open Sans" w:cs="Open Sans"/>
+          <w:b/>
+          <w:color w:val="BA3925"/>
+          <w:spacing w:val="-2"/>
+          <w:sz w:val="24"/>
+          <w:szCs w:val="24"/>
+        </w:rPr>
+      </w:pPr>
+      <w:r>
+        <w:rPr>
+          <w:rFonts w:ascii="Open Sans" w:hAnsi="Open Sans" w:cs="Open Sans"/>
+          <w:b/>
+          <w:color w:val="BA3925"/>
+          <w:spacing w:val="-2"/>
+          <w:sz w:val="24"/>
+          <w:szCs w:val="24"/>
+        </w:rPr>
+        <w:lastRenderedPageBreak/>
         <w:t>Study following files very carefully:</w:t>
       </w:r>
     </w:p>
@@ -417,6 +526,74 @@
       <w:pPr>
         <w:rPr>
           <w:rFonts w:ascii="Open Sans" w:hAnsi="Open Sans" w:cs="Open Sans"/>
+          <w:b/>
+          <w:color w:val="BA3925"/>
+          <w:spacing w:val="-2"/>
+          <w:sz w:val="24"/>
+          <w:szCs w:val="24"/>
+        </w:rPr>
+      </w:pPr>
+      <w:r>
+        <w:rPr>
+          <w:rFonts w:ascii="Open Sans" w:hAnsi="Open Sans" w:cs="Open Sans"/>
+          <w:b/>
+          <w:noProof/>
+          <w:color w:val="BA3925"/>
+          <w:spacing w:val="-2"/>
+          <w:sz w:val="24"/>
+          <w:szCs w:val="24"/>
+        </w:rPr>
+        <w:drawing>
+          <wp:inline distT="0" distB="0" distL="0" distR="0">
+            <wp:extent cx="4219575" cy="3114675"/>
+            <wp:effectExtent l="19050" t="0" r="9525" b="0"/>
+            <wp:docPr id="1" name="Picture 1"/>
+            <wp:cNvGraphicFramePr>
+              <a:graphicFrameLocks xmlns:a="http://schemas.openxmlformats.org/drawingml/2006/main" noChangeAspect="1"/>
+            </wp:cNvGraphicFramePr>
+            <a:graphic xmlns:a="http://schemas.openxmlformats.org/drawingml/2006/main">
+              <a:graphicData uri="http://schemas.openxmlformats.org/drawingml/2006/picture">
+                <pic:pic xmlns:pic="http://schemas.openxmlformats.org/drawingml/2006/picture">
+                  <pic:nvPicPr>
+                    <pic:cNvPr id="0" name="Picture 1"/>
+                    <pic:cNvPicPr>
+                      <a:picLocks noChangeAspect="1" noChangeArrowheads="1"/>
+                    </pic:cNvPicPr>
+                  </pic:nvPicPr>
+                  <pic:blipFill>
+                    <a:blip r:embed="rId4"/>
+                    <a:srcRect/>
+                    <a:stretch>
+                      <a:fillRect/>
+                    </a:stretch>
+                  </pic:blipFill>
+                  <pic:spPr bwMode="auto">
+                    <a:xfrm>
+                      <a:off x="0" y="0"/>
+                      <a:ext cx="4219575" cy="3114675"/>
+                    </a:xfrm>
+                    <a:prstGeom prst="rect">
+                      <a:avLst/>
+                    </a:prstGeom>
+                    <a:noFill/>
+                    <a:ln w="9525">
+                      <a:noFill/>
+                      <a:miter lim="800000"/>
+                      <a:headEnd/>
+                      <a:tailEnd/>
+                    </a:ln>
+                  </pic:spPr>
+                </pic:pic>
+              </a:graphicData>
+            </a:graphic>
+          </wp:inline>
+        </w:drawing>
+      </w:r>
+    </w:p>
+    <w:p>
+      <w:pPr>
+        <w:rPr>
+          <w:rFonts w:ascii="Open Sans" w:hAnsi="Open Sans" w:cs="Open Sans"/>
           <w:color w:val="BA3925"/>
           <w:spacing w:val="-2"/>
           <w:sz w:val="24"/>
@@ -468,14 +645,394 @@
       <w:r>
         <w:rPr>
           <w:rFonts w:ascii="Open Sans" w:hAnsi="Open Sans" w:cs="Open Sans"/>
-          <w:b/>
+          <w:noProof/>
+          <w:color w:val="BA3925"/>
+          <w:spacing w:val="-2"/>
+          <w:sz w:val="24"/>
+          <w:szCs w:val="24"/>
+        </w:rPr>
+        <w:drawing>
+          <wp:inline distT="0" distB="0" distL="0" distR="0">
+            <wp:extent cx="5943600" cy="2678340"/>
+            <wp:effectExtent l="19050" t="0" r="0" b="0"/>
+            <wp:docPr id="37" name="Picture 37"/>
+            <wp:cNvGraphicFramePr>
+              <a:graphicFrameLocks xmlns:a="http://schemas.openxmlformats.org/drawingml/2006/main" noChangeAspect="1"/>
+            </wp:cNvGraphicFramePr>
+            <a:graphic xmlns:a="http://schemas.openxmlformats.org/drawingml/2006/main">
+              <a:graphicData uri="http://schemas.openxmlformats.org/drawingml/2006/picture">
+                <pic:pic xmlns:pic="http://schemas.openxmlformats.org/drawingml/2006/picture">
+                  <pic:nvPicPr>
+                    <pic:cNvPr id="0" name="Picture 37"/>
+                    <pic:cNvPicPr>
+                      <a:picLocks noChangeAspect="1" noChangeArrowheads="1"/>
+                    </pic:cNvPicPr>
+                  </pic:nvPicPr>
+                  <pic:blipFill>
+                    <a:blip r:embed="rId5"/>
+                    <a:srcRect/>
+                    <a:stretch>
+                      <a:fillRect/>
+                    </a:stretch>
+                  </pic:blipFill>
+                  <pic:spPr bwMode="auto">
+                    <a:xfrm>
+                      <a:off x="0" y="0"/>
+                      <a:ext cx="5943600" cy="2678340"/>
+                    </a:xfrm>
+                    <a:prstGeom prst="rect">
+                      <a:avLst/>
+                    </a:prstGeom>
+                    <a:noFill/>
+                    <a:ln w="9525">
+                      <a:noFill/>
+                      <a:miter lim="800000"/>
+                      <a:headEnd/>
+                      <a:tailEnd/>
+                    </a:ln>
+                  </pic:spPr>
+                </pic:pic>
+              </a:graphicData>
+            </a:graphic>
+          </wp:inline>
+        </w:drawing>
+      </w:r>
+    </w:p>
+    <w:p>
+      <w:pPr>
+        <w:rPr>
+          <w:rFonts w:ascii="Open Sans" w:hAnsi="Open Sans" w:cs="Open Sans"/>
+          <w:noProof/>
+          <w:color w:val="BA3925"/>
+          <w:spacing w:val="-2"/>
+          <w:sz w:val="24"/>
+          <w:szCs w:val="24"/>
+        </w:rPr>
+      </w:pPr>
+      <w:r>
+        <w:rPr>
+          <w:rFonts w:ascii="Open Sans" w:hAnsi="Open Sans" w:cs="Open Sans"/>
+          <w:b/>
+          <w:color w:val="BA3925"/>
+          <w:spacing w:val="-2"/>
+          <w:sz w:val="24"/>
+          <w:szCs w:val="24"/>
+        </w:rPr>
+        <w:t>2. Servlets</w:t>
+      </w:r>
+      <w:r>
+        <w:rPr>
+          <w:rFonts w:ascii="Open Sans" w:hAnsi="Open Sans" w:cs="Open Sans"/>
+          <w:color w:val="BA3925"/>
+          <w:spacing w:val="-2"/>
+          <w:sz w:val="24"/>
+          <w:szCs w:val="24"/>
+        </w:rPr>
+        <w:t xml:space="preserve"> </w:t>
+      </w:r>
+      <w:r>
+        <w:rPr>
+          <w:rFonts w:ascii="Open Sans" w:hAnsi="Open Sans" w:cs="Open Sans"/>
+          <w:color w:val="BA3925"/>
+          <w:spacing w:val="-2"/>
+          <w:sz w:val="24"/>
+          <w:szCs w:val="24"/>
+        </w:rPr>
+        <w:t xml:space="preserve">: </w:t>
+      </w:r>
+      <w:proofErr w:type="spellStart"/>
+      <w:r>
+        <w:rPr>
+          <w:rFonts w:ascii="Open Sans" w:hAnsi="Open Sans" w:cs="Open Sans"/>
+          <w:color w:val="BA3925"/>
+          <w:spacing w:val="-2"/>
+          <w:sz w:val="24"/>
+          <w:szCs w:val="24"/>
+        </w:rPr>
+        <w:t>controllers.First.java</w:t>
+      </w:r>
+      <w:proofErr w:type="spellEnd"/>
+      <w:r>
+        <w:rPr>
+          <w:rFonts w:ascii="Open Sans" w:hAnsi="Open Sans" w:cs="Open Sans"/>
+          <w:color w:val="BA3925"/>
+          <w:spacing w:val="-2"/>
+          <w:sz w:val="24"/>
+          <w:szCs w:val="24"/>
+        </w:rPr>
+        <w:t xml:space="preserve"> </w:t>
+      </w:r>
+      <w:r>
+        <w:rPr>
+          <w:rFonts w:ascii="Open Sans" w:hAnsi="Open Sans" w:cs="Open Sans"/>
+          <w:color w:val="BA3925"/>
+          <w:spacing w:val="-2"/>
+          <w:sz w:val="24"/>
+          <w:szCs w:val="24"/>
+        </w:rPr>
+        <w:t xml:space="preserve">to study the declaration of </w:t>
+      </w:r>
+      <w:r>
+        <w:rPr>
+          <w:rFonts w:ascii="Open Sans" w:hAnsi="Open Sans" w:cs="Open Sans"/>
+          <w:color w:val="BA3925"/>
+          <w:spacing w:val="-2"/>
+          <w:sz w:val="24"/>
+          <w:szCs w:val="24"/>
+        </w:rPr>
+        <w:t>attributes in various scopes:</w:t>
+      </w:r>
+      <w:r>
+        <w:rPr>
+          <w:rFonts w:ascii="Open Sans" w:hAnsi="Open Sans" w:cs="Open Sans"/>
+          <w:noProof/>
+          <w:color w:val="BA3925"/>
+          <w:spacing w:val="-2"/>
+          <w:sz w:val="24"/>
+          <w:szCs w:val="24"/>
+        </w:rPr>
+        <w:t xml:space="preserve"> </w:t>
+      </w:r>
+      <w:r>
+        <w:rPr>
+          <w:rFonts w:ascii="Open Sans" w:hAnsi="Open Sans" w:cs="Open Sans"/>
+          <w:noProof/>
           <w:color w:val="BA3925"/>
           <w:spacing w:val="-2"/>
           <w:sz w:val="24"/>
           <w:szCs w:val="24"/>
         </w:rPr>
         <w:lastRenderedPageBreak/>
-        <w:t>2. Servlets</w:t>
+        <w:drawing>
+          <wp:inline distT="0" distB="0" distL="0" distR="0">
+            <wp:extent cx="5943600" cy="3589554"/>
+            <wp:effectExtent l="19050" t="0" r="0" b="0"/>
+            <wp:docPr id="7" name="Picture 7"/>
+            <wp:cNvGraphicFramePr>
+              <a:graphicFrameLocks xmlns:a="http://schemas.openxmlformats.org/drawingml/2006/main" noChangeAspect="1"/>
+            </wp:cNvGraphicFramePr>
+            <a:graphic xmlns:a="http://schemas.openxmlformats.org/drawingml/2006/main">
+              <a:graphicData uri="http://schemas.openxmlformats.org/drawingml/2006/picture">
+                <pic:pic xmlns:pic="http://schemas.openxmlformats.org/drawingml/2006/picture">
+                  <pic:nvPicPr>
+                    <pic:cNvPr id="0" name="Picture 7"/>
+                    <pic:cNvPicPr>
+                      <a:picLocks noChangeAspect="1" noChangeArrowheads="1"/>
+                    </pic:cNvPicPr>
+                  </pic:nvPicPr>
+                  <pic:blipFill>
+                    <a:blip r:embed="rId6"/>
+                    <a:srcRect/>
+                    <a:stretch>
+                      <a:fillRect/>
+                    </a:stretch>
+                  </pic:blipFill>
+                  <pic:spPr bwMode="auto">
+                    <a:xfrm>
+                      <a:off x="0" y="0"/>
+                      <a:ext cx="5943600" cy="3589554"/>
+                    </a:xfrm>
+                    <a:prstGeom prst="rect">
+                      <a:avLst/>
+                    </a:prstGeom>
+                    <a:noFill/>
+                    <a:ln w="9525">
+                      <a:noFill/>
+                      <a:miter lim="800000"/>
+                      <a:headEnd/>
+                      <a:tailEnd/>
+                    </a:ln>
+                  </pic:spPr>
+                </pic:pic>
+              </a:graphicData>
+            </a:graphic>
+          </wp:inline>
+        </w:drawing>
+      </w:r>
+      <w:r>
+        <w:rPr>
+          <w:rFonts w:ascii="Open Sans" w:hAnsi="Open Sans" w:cs="Open Sans"/>
+          <w:noProof/>
+          <w:color w:val="BA3925"/>
+          <w:spacing w:val="-2"/>
+          <w:sz w:val="24"/>
+          <w:szCs w:val="24"/>
+        </w:rPr>
+        <w:drawing>
+          <wp:inline distT="0" distB="0" distL="0" distR="0">
+            <wp:extent cx="5943600" cy="2740007"/>
+            <wp:effectExtent l="19050" t="0" r="0" b="0"/>
+            <wp:docPr id="10" name="Picture 10"/>
+            <wp:cNvGraphicFramePr>
+              <a:graphicFrameLocks xmlns:a="http://schemas.openxmlformats.org/drawingml/2006/main" noChangeAspect="1"/>
+            </wp:cNvGraphicFramePr>
+            <a:graphic xmlns:a="http://schemas.openxmlformats.org/drawingml/2006/main">
+              <a:graphicData uri="http://schemas.openxmlformats.org/drawingml/2006/picture">
+                <pic:pic xmlns:pic="http://schemas.openxmlformats.org/drawingml/2006/picture">
+                  <pic:nvPicPr>
+                    <pic:cNvPr id="0" name="Picture 10"/>
+                    <pic:cNvPicPr>
+                      <a:picLocks noChangeAspect="1" noChangeArrowheads="1"/>
+                    </pic:cNvPicPr>
+                  </pic:nvPicPr>
+                  <pic:blipFill>
+                    <a:blip r:embed="rId7"/>
+                    <a:srcRect/>
+                    <a:stretch>
+                      <a:fillRect/>
+                    </a:stretch>
+                  </pic:blipFill>
+                  <pic:spPr bwMode="auto">
+                    <a:xfrm>
+                      <a:off x="0" y="0"/>
+                      <a:ext cx="5943600" cy="2740007"/>
+                    </a:xfrm>
+                    <a:prstGeom prst="rect">
+                      <a:avLst/>
+                    </a:prstGeom>
+                    <a:noFill/>
+                    <a:ln w="9525">
+                      <a:noFill/>
+                      <a:miter lim="800000"/>
+                      <a:headEnd/>
+                      <a:tailEnd/>
+                    </a:ln>
+                  </pic:spPr>
+                </pic:pic>
+              </a:graphicData>
+            </a:graphic>
+          </wp:inline>
+        </w:drawing>
+      </w:r>
+    </w:p>
+    <w:p>
+      <w:pPr>
+        <w:rPr>
+          <w:rFonts w:ascii="Open Sans" w:hAnsi="Open Sans" w:cs="Open Sans"/>
+          <w:color w:val="BA3925"/>
+          <w:spacing w:val="-2"/>
+          <w:sz w:val="24"/>
+          <w:szCs w:val="24"/>
+        </w:rPr>
+      </w:pPr>
+      <w:proofErr w:type="spellStart"/>
+      <w:r>
+        <w:rPr>
+          <w:rFonts w:ascii="Open Sans" w:hAnsi="Open Sans" w:cs="Open Sans"/>
+          <w:color w:val="BA3925"/>
+          <w:spacing w:val="-2"/>
+          <w:sz w:val="24"/>
+          <w:szCs w:val="24"/>
+        </w:rPr>
+        <w:t>c</w:t>
+      </w:r>
+      <w:r>
+        <w:rPr>
+          <w:rFonts w:ascii="Open Sans" w:hAnsi="Open Sans" w:cs="Open Sans"/>
+          <w:color w:val="BA3925"/>
+          <w:spacing w:val="-2"/>
+          <w:sz w:val="24"/>
+          <w:szCs w:val="24"/>
+        </w:rPr>
+        <w:t>o</w:t>
+      </w:r>
+      <w:r>
+        <w:rPr>
+          <w:rFonts w:ascii="Open Sans" w:hAnsi="Open Sans" w:cs="Open Sans"/>
+          <w:color w:val="BA3925"/>
+          <w:spacing w:val="-2"/>
+          <w:sz w:val="24"/>
+          <w:szCs w:val="24"/>
+        </w:rPr>
+        <w:t>ntrollers.Second.java</w:t>
+      </w:r>
+      <w:proofErr w:type="spellEnd"/>
+      <w:r>
+        <w:rPr>
+          <w:rFonts w:ascii="Open Sans" w:hAnsi="Open Sans" w:cs="Open Sans"/>
+          <w:color w:val="BA3925"/>
+          <w:spacing w:val="-2"/>
+          <w:sz w:val="24"/>
+          <w:szCs w:val="24"/>
+        </w:rPr>
+        <w:t xml:space="preserve"> to</w:t>
+      </w:r>
+      <w:r>
+        <w:rPr>
+          <w:rFonts w:ascii="Open Sans" w:hAnsi="Open Sans" w:cs="Open Sans"/>
+          <w:color w:val="BA3925"/>
+          <w:spacing w:val="-2"/>
+          <w:sz w:val="24"/>
+          <w:szCs w:val="24"/>
+        </w:rPr>
+        <w:t xml:space="preserve"> study how we read these values:</w:t>
+      </w:r>
+    </w:p>
+    <w:p>
+      <w:pPr>
+        <w:rPr>
+          <w:rFonts w:ascii="Open Sans" w:hAnsi="Open Sans" w:cs="Open Sans"/>
+          <w:color w:val="BA3925"/>
+          <w:spacing w:val="-2"/>
+          <w:sz w:val="24"/>
+          <w:szCs w:val="24"/>
+        </w:rPr>
+      </w:pPr>
+      <w:r>
+        <w:rPr>
+          <w:rFonts w:ascii="Open Sans" w:hAnsi="Open Sans" w:cs="Open Sans"/>
+          <w:noProof/>
+          <w:color w:val="BA3925"/>
+          <w:spacing w:val="-2"/>
+          <w:sz w:val="24"/>
+          <w:szCs w:val="24"/>
+        </w:rPr>
+        <w:lastRenderedPageBreak/>
+        <w:drawing>
+          <wp:inline distT="0" distB="0" distL="0" distR="0">
+            <wp:extent cx="5943600" cy="3055681"/>
+            <wp:effectExtent l="19050" t="0" r="0" b="0"/>
+            <wp:docPr id="13" name="Picture 13"/>
+            <wp:cNvGraphicFramePr>
+              <a:graphicFrameLocks xmlns:a="http://schemas.openxmlformats.org/drawingml/2006/main" noChangeAspect="1"/>
+            </wp:cNvGraphicFramePr>
+            <a:graphic xmlns:a="http://schemas.openxmlformats.org/drawingml/2006/main">
+              <a:graphicData uri="http://schemas.openxmlformats.org/drawingml/2006/picture">
+                <pic:pic xmlns:pic="http://schemas.openxmlformats.org/drawingml/2006/picture">
+                  <pic:nvPicPr>
+                    <pic:cNvPr id="0" name="Picture 13"/>
+                    <pic:cNvPicPr>
+                      <a:picLocks noChangeAspect="1" noChangeArrowheads="1"/>
+                    </pic:cNvPicPr>
+                  </pic:nvPicPr>
+                  <pic:blipFill>
+                    <a:blip r:embed="rId8"/>
+                    <a:srcRect/>
+                    <a:stretch>
+                      <a:fillRect/>
+                    </a:stretch>
+                  </pic:blipFill>
+                  <pic:spPr bwMode="auto">
+                    <a:xfrm>
+                      <a:off x="0" y="0"/>
+                      <a:ext cx="5943600" cy="3055681"/>
+                    </a:xfrm>
+                    <a:prstGeom prst="rect">
+                      <a:avLst/>
+                    </a:prstGeom>
+                    <a:noFill/>
+                    <a:ln w="9525">
+                      <a:noFill/>
+                      <a:miter lim="800000"/>
+                      <a:headEnd/>
+                      <a:tailEnd/>
+                    </a:ln>
+                  </pic:spPr>
+                </pic:pic>
+              </a:graphicData>
+            </a:graphic>
+          </wp:inline>
+        </w:drawing>
       </w:r>
       <w:r>
         <w:rPr>
@@ -490,42 +1047,470 @@
       <w:r>
         <w:rPr>
           <w:rFonts w:ascii="Open Sans" w:hAnsi="Open Sans" w:cs="Open Sans"/>
-          <w:color w:val="BA3925"/>
-          <w:spacing w:val="-2"/>
-          <w:sz w:val="24"/>
-          <w:szCs w:val="24"/>
-        </w:rPr>
-        <w:t xml:space="preserve">: </w:t>
-      </w:r>
-      <w:r>
-        <w:rPr>
-          <w:rFonts w:ascii="Open Sans" w:hAnsi="Open Sans" w:cs="Open Sans"/>
-          <w:color w:val="BA3925"/>
-          <w:spacing w:val="-2"/>
-          <w:sz w:val="24"/>
-          <w:szCs w:val="24"/>
-        </w:rPr>
-        <w:t>controllers.First.java</w:t>
-      </w:r>
-      <w:r>
-        <w:rPr>
-          <w:rFonts w:ascii="Open Sans" w:hAnsi="Open Sans" w:cs="Open Sans"/>
-          <w:color w:val="BA3925"/>
-          <w:spacing w:val="-2"/>
-          <w:sz w:val="24"/>
-          <w:szCs w:val="24"/>
-        </w:rPr>
-        <w:t xml:space="preserve"> </w:t>
-      </w:r>
-      <w:r>
-        <w:rPr>
-          <w:rFonts w:ascii="Open Sans" w:hAnsi="Open Sans" w:cs="Open Sans"/>
-          <w:color w:val="BA3925"/>
-          <w:spacing w:val="-2"/>
-          <w:sz w:val="24"/>
-          <w:szCs w:val="24"/>
-        </w:rPr>
-        <w:t>to study the declaration of attributes in various scopes and cntrollers.Second.java to study how we read these values.</w:t>
+          <w:noProof/>
+          <w:color w:val="BA3925"/>
+          <w:spacing w:val="-2"/>
+          <w:sz w:val="24"/>
+          <w:szCs w:val="24"/>
+        </w:rPr>
+        <w:drawing>
+          <wp:inline distT="0" distB="0" distL="0" distR="0">
+            <wp:extent cx="5943600" cy="1502683"/>
+            <wp:effectExtent l="19050" t="0" r="0" b="0"/>
+            <wp:docPr id="16" name="Picture 16"/>
+            <wp:cNvGraphicFramePr>
+              <a:graphicFrameLocks xmlns:a="http://schemas.openxmlformats.org/drawingml/2006/main" noChangeAspect="1"/>
+            </wp:cNvGraphicFramePr>
+            <a:graphic xmlns:a="http://schemas.openxmlformats.org/drawingml/2006/main">
+              <a:graphicData uri="http://schemas.openxmlformats.org/drawingml/2006/picture">
+                <pic:pic xmlns:pic="http://schemas.openxmlformats.org/drawingml/2006/picture">
+                  <pic:nvPicPr>
+                    <pic:cNvPr id="0" name="Picture 16"/>
+                    <pic:cNvPicPr>
+                      <a:picLocks noChangeAspect="1" noChangeArrowheads="1"/>
+                    </pic:cNvPicPr>
+                  </pic:nvPicPr>
+                  <pic:blipFill>
+                    <a:blip r:embed="rId9"/>
+                    <a:srcRect/>
+                    <a:stretch>
+                      <a:fillRect/>
+                    </a:stretch>
+                  </pic:blipFill>
+                  <pic:spPr bwMode="auto">
+                    <a:xfrm>
+                      <a:off x="0" y="0"/>
+                      <a:ext cx="5943600" cy="1502683"/>
+                    </a:xfrm>
+                    <a:prstGeom prst="rect">
+                      <a:avLst/>
+                    </a:prstGeom>
+                    <a:noFill/>
+                    <a:ln w="9525">
+                      <a:noFill/>
+                      <a:miter lim="800000"/>
+                      <a:headEnd/>
+                      <a:tailEnd/>
+                    </a:ln>
+                  </pic:spPr>
+                </pic:pic>
+              </a:graphicData>
+            </a:graphic>
+          </wp:inline>
+        </w:drawing>
+      </w:r>
+    </w:p>
+    <w:p>
+      <w:pPr>
+        <w:rPr>
+          <w:rFonts w:ascii="Open Sans" w:hAnsi="Open Sans" w:cs="Open Sans"/>
+          <w:color w:val="BA3925"/>
+          <w:spacing w:val="-2"/>
+          <w:sz w:val="24"/>
+          <w:szCs w:val="24"/>
+        </w:rPr>
+      </w:pPr>
+      <w:r>
+        <w:rPr>
+          <w:rFonts w:ascii="Open Sans" w:hAnsi="Open Sans" w:cs="Open Sans"/>
+          <w:color w:val="BA3925"/>
+          <w:spacing w:val="-2"/>
+          <w:sz w:val="24"/>
+          <w:szCs w:val="24"/>
+        </w:rPr>
+        <w:t>Now run the project as follows:</w:t>
+      </w:r>
+    </w:p>
+    <w:p>
+      <w:pPr>
+        <w:rPr>
+          <w:rFonts w:ascii="Open Sans" w:hAnsi="Open Sans" w:cs="Open Sans"/>
+          <w:color w:val="BA3925"/>
+          <w:spacing w:val="-2"/>
+          <w:sz w:val="24"/>
+          <w:szCs w:val="24"/>
+        </w:rPr>
+      </w:pPr>
+      <w:r>
+        <w:rPr>
+          <w:rFonts w:ascii="Open Sans" w:hAnsi="Open Sans" w:cs="Open Sans"/>
+          <w:color w:val="BA3925"/>
+          <w:spacing w:val="-2"/>
+          <w:sz w:val="24"/>
+          <w:szCs w:val="24"/>
+        </w:rPr>
+        <w:t>Right click on the project-&gt; Run As -&gt; Run on Server</w:t>
+      </w:r>
+      <w:r>
+        <w:rPr>
+          <w:rFonts w:ascii="Open Sans" w:hAnsi="Open Sans" w:cs="Open Sans"/>
+          <w:color w:val="BA3925"/>
+          <w:spacing w:val="-2"/>
+          <w:sz w:val="24"/>
+          <w:szCs w:val="24"/>
+        </w:rPr>
+        <w:t xml:space="preserve"> -&gt; Select the project under 'configured' -&gt; Finish</w:t>
+      </w:r>
+    </w:p>
+    <w:p>
+      <w:pPr>
+        <w:rPr>
+          <w:rFonts w:ascii="Open Sans" w:hAnsi="Open Sans" w:cs="Open Sans"/>
+          <w:color w:val="BA3925"/>
+          <w:spacing w:val="-2"/>
+          <w:sz w:val="24"/>
+          <w:szCs w:val="24"/>
+        </w:rPr>
+      </w:pPr>
+      <w:r>
+        <w:rPr>
+          <w:rFonts w:ascii="Open Sans" w:hAnsi="Open Sans" w:cs="Open Sans"/>
+          <w:color w:val="BA3925"/>
+          <w:spacing w:val="-2"/>
+          <w:sz w:val="24"/>
+          <w:szCs w:val="24"/>
+        </w:rPr>
+        <w:t>It will shows output as follows:</w:t>
+      </w:r>
+    </w:p>
+    <w:p>
+      <w:pPr>
+        <w:rPr>
+          <w:rFonts w:ascii="Open Sans" w:hAnsi="Open Sans" w:cs="Open Sans"/>
+          <w:color w:val="BA3925"/>
+          <w:spacing w:val="-2"/>
+          <w:sz w:val="24"/>
+          <w:szCs w:val="24"/>
+        </w:rPr>
+      </w:pPr>
+      <w:r>
+        <w:rPr>
+          <w:rFonts w:ascii="Open Sans" w:hAnsi="Open Sans" w:cs="Open Sans"/>
+          <w:noProof/>
+          <w:color w:val="BA3925"/>
+          <w:spacing w:val="-2"/>
+          <w:sz w:val="24"/>
+          <w:szCs w:val="24"/>
+        </w:rPr>
+        <w:drawing>
+          <wp:inline distT="0" distB="0" distL="0" distR="0">
+            <wp:extent cx="5181600" cy="914400"/>
+            <wp:effectExtent l="19050" t="0" r="0" b="0"/>
+            <wp:docPr id="19" name="Picture 19"/>
+            <wp:cNvGraphicFramePr>
+              <a:graphicFrameLocks xmlns:a="http://schemas.openxmlformats.org/drawingml/2006/main" noChangeAspect="1"/>
+            </wp:cNvGraphicFramePr>
+            <a:graphic xmlns:a="http://schemas.openxmlformats.org/drawingml/2006/main">
+              <a:graphicData uri="http://schemas.openxmlformats.org/drawingml/2006/picture">
+                <pic:pic xmlns:pic="http://schemas.openxmlformats.org/drawingml/2006/picture">
+                  <pic:nvPicPr>
+                    <pic:cNvPr id="0" name="Picture 19"/>
+                    <pic:cNvPicPr>
+                      <a:picLocks noChangeAspect="1" noChangeArrowheads="1"/>
+                    </pic:cNvPicPr>
+                  </pic:nvPicPr>
+                  <pic:blipFill>
+                    <a:blip r:embed="rId10"/>
+                    <a:srcRect/>
+                    <a:stretch>
+                      <a:fillRect/>
+                    </a:stretch>
+                  </pic:blipFill>
+                  <pic:spPr bwMode="auto">
+                    <a:xfrm>
+                      <a:off x="0" y="0"/>
+                      <a:ext cx="5181600" cy="914400"/>
+                    </a:xfrm>
+                    <a:prstGeom prst="rect">
+                      <a:avLst/>
+                    </a:prstGeom>
+                    <a:noFill/>
+                    <a:ln w="9525">
+                      <a:noFill/>
+                      <a:miter lim="800000"/>
+                      <a:headEnd/>
+                      <a:tailEnd/>
+                    </a:ln>
+                  </pic:spPr>
+                </pic:pic>
+              </a:graphicData>
+            </a:graphic>
+          </wp:inline>
+        </w:drawing>
+      </w:r>
+    </w:p>
+    <w:p>
+      <w:pPr>
+        <w:rPr>
+          <w:rFonts w:ascii="Open Sans" w:hAnsi="Open Sans" w:cs="Open Sans"/>
+          <w:color w:val="BA3925"/>
+          <w:spacing w:val="-2"/>
+          <w:sz w:val="24"/>
+          <w:szCs w:val="24"/>
+        </w:rPr>
+      </w:pPr>
+      <w:r>
+        <w:rPr>
+          <w:rFonts w:ascii="Open Sans" w:hAnsi="Open Sans" w:cs="Open Sans"/>
+          <w:color w:val="BA3925"/>
+          <w:spacing w:val="-2"/>
+          <w:sz w:val="24"/>
+          <w:szCs w:val="24"/>
+        </w:rPr>
+        <w:t>Click submit</w:t>
+      </w:r>
+    </w:p>
+    <w:p>
+      <w:pPr>
+        <w:rPr>
+          <w:rFonts w:ascii="Open Sans" w:hAnsi="Open Sans" w:cs="Open Sans"/>
+          <w:color w:val="BA3925"/>
+          <w:spacing w:val="-2"/>
+          <w:sz w:val="24"/>
+          <w:szCs w:val="24"/>
+        </w:rPr>
+      </w:pPr>
+      <w:r>
+        <w:rPr>
+          <w:rFonts w:ascii="Open Sans" w:hAnsi="Open Sans" w:cs="Open Sans"/>
+          <w:noProof/>
+          <w:color w:val="BA3925"/>
+          <w:spacing w:val="-2"/>
+          <w:sz w:val="24"/>
+          <w:szCs w:val="24"/>
+        </w:rPr>
+        <w:lastRenderedPageBreak/>
+        <w:drawing>
+          <wp:inline distT="0" distB="0" distL="0" distR="0">
+            <wp:extent cx="4629150" cy="1590675"/>
+            <wp:effectExtent l="19050" t="0" r="0" b="0"/>
+            <wp:docPr id="22" name="Picture 22"/>
+            <wp:cNvGraphicFramePr>
+              <a:graphicFrameLocks xmlns:a="http://schemas.openxmlformats.org/drawingml/2006/main" noChangeAspect="1"/>
+            </wp:cNvGraphicFramePr>
+            <a:graphic xmlns:a="http://schemas.openxmlformats.org/drawingml/2006/main">
+              <a:graphicData uri="http://schemas.openxmlformats.org/drawingml/2006/picture">
+                <pic:pic xmlns:pic="http://schemas.openxmlformats.org/drawingml/2006/picture">
+                  <pic:nvPicPr>
+                    <pic:cNvPr id="0" name="Picture 22"/>
+                    <pic:cNvPicPr>
+                      <a:picLocks noChangeAspect="1" noChangeArrowheads="1"/>
+                    </pic:cNvPicPr>
+                  </pic:nvPicPr>
+                  <pic:blipFill>
+                    <a:blip r:embed="rId11"/>
+                    <a:srcRect/>
+                    <a:stretch>
+                      <a:fillRect/>
+                    </a:stretch>
+                  </pic:blipFill>
+                  <pic:spPr bwMode="auto">
+                    <a:xfrm>
+                      <a:off x="0" y="0"/>
+                      <a:ext cx="4629150" cy="1590675"/>
+                    </a:xfrm>
+                    <a:prstGeom prst="rect">
+                      <a:avLst/>
+                    </a:prstGeom>
+                    <a:noFill/>
+                    <a:ln w="9525">
+                      <a:noFill/>
+                      <a:miter lim="800000"/>
+                      <a:headEnd/>
+                      <a:tailEnd/>
+                    </a:ln>
+                  </pic:spPr>
+                </pic:pic>
+              </a:graphicData>
+            </a:graphic>
+          </wp:inline>
+        </w:drawing>
+      </w:r>
+    </w:p>
+    <w:p>
+      <w:pPr>
+        <w:rPr>
+          <w:rFonts w:ascii="Open Sans" w:hAnsi="Open Sans" w:cs="Open Sans"/>
+          <w:color w:val="BA3925"/>
+          <w:spacing w:val="-2"/>
+          <w:sz w:val="24"/>
+          <w:szCs w:val="24"/>
+        </w:rPr>
+      </w:pPr>
+      <w:r>
+        <w:rPr>
+          <w:rFonts w:ascii="Open Sans" w:hAnsi="Open Sans" w:cs="Open Sans"/>
+          <w:color w:val="BA3925"/>
+          <w:spacing w:val="-2"/>
+          <w:sz w:val="24"/>
+          <w:szCs w:val="24"/>
+          <w:u w:val="single"/>
+        </w:rPr>
+        <w:t>Please study above output which shows how we read and display attributes of various scopes.</w:t>
+      </w:r>
+      <w:r>
+        <w:rPr>
+          <w:rFonts w:ascii="Open Sans" w:hAnsi="Open Sans" w:cs="Open Sans"/>
+          <w:color w:val="BA3925"/>
+          <w:spacing w:val="-2"/>
+          <w:sz w:val="24"/>
+          <w:szCs w:val="24"/>
+          <w:u w:val="single"/>
+        </w:rPr>
+        <w:t>(this code of displaying these values is included in servlet Secon</w:t>
+      </w:r>
+      <w:r>
+        <w:rPr>
+          <w:rFonts w:ascii="Open Sans" w:hAnsi="Open Sans" w:cs="Open Sans"/>
+          <w:color w:val="BA3925"/>
+          <w:spacing w:val="-2"/>
+          <w:sz w:val="24"/>
+          <w:szCs w:val="24"/>
+        </w:rPr>
+        <w:t xml:space="preserve">d.java) </w:t>
+      </w:r>
+    </w:p>
+    <w:p>
+      <w:pPr>
+        <w:rPr>
+          <w:rFonts w:ascii="Open Sans" w:hAnsi="Open Sans" w:cs="Open Sans"/>
+          <w:color w:val="BA3925"/>
+          <w:spacing w:val="-2"/>
+          <w:sz w:val="24"/>
+          <w:szCs w:val="24"/>
+        </w:rPr>
+      </w:pPr>
+      <w:r>
+        <w:rPr>
+          <w:rFonts w:ascii="Open Sans" w:hAnsi="Open Sans" w:cs="Open Sans"/>
+          <w:color w:val="BA3925"/>
+          <w:spacing w:val="-2"/>
+          <w:sz w:val="24"/>
+          <w:szCs w:val="24"/>
+        </w:rPr>
+        <w:t>Also go through the console output as follows:</w:t>
+      </w:r>
+    </w:p>
+    <w:p>
+      <w:pPr>
+        <w:rPr>
+          <w:rFonts w:ascii="Open Sans" w:hAnsi="Open Sans" w:cs="Open Sans"/>
+          <w:color w:val="BA3925"/>
+          <w:spacing w:val="-2"/>
+          <w:sz w:val="24"/>
+          <w:szCs w:val="24"/>
+        </w:rPr>
+      </w:pPr>
+      <w:r>
+        <w:rPr>
+          <w:rFonts w:ascii="Open Sans" w:hAnsi="Open Sans" w:cs="Open Sans"/>
+          <w:noProof/>
+          <w:color w:val="BA3925"/>
+          <w:spacing w:val="-2"/>
+          <w:sz w:val="24"/>
+          <w:szCs w:val="24"/>
+        </w:rPr>
+        <w:drawing>
+          <wp:inline distT="0" distB="0" distL="0" distR="0">
+            <wp:extent cx="4676775" cy="504825"/>
+            <wp:effectExtent l="19050" t="0" r="9525" b="0"/>
+            <wp:docPr id="31" name="Picture 31"/>
+            <wp:cNvGraphicFramePr>
+              <a:graphicFrameLocks xmlns:a="http://schemas.openxmlformats.org/drawingml/2006/main" noChangeAspect="1"/>
+            </wp:cNvGraphicFramePr>
+            <a:graphic xmlns:a="http://schemas.openxmlformats.org/drawingml/2006/main">
+              <a:graphicData uri="http://schemas.openxmlformats.org/drawingml/2006/picture">
+                <pic:pic xmlns:pic="http://schemas.openxmlformats.org/drawingml/2006/picture">
+                  <pic:nvPicPr>
+                    <pic:cNvPr id="0" name="Picture 31"/>
+                    <pic:cNvPicPr>
+                      <a:picLocks noChangeAspect="1" noChangeArrowheads="1"/>
+                    </pic:cNvPicPr>
+                  </pic:nvPicPr>
+                  <pic:blipFill>
+                    <a:blip r:embed="rId12"/>
+                    <a:srcRect/>
+                    <a:stretch>
+                      <a:fillRect/>
+                    </a:stretch>
+                  </pic:blipFill>
+                  <pic:spPr bwMode="auto">
+                    <a:xfrm>
+                      <a:off x="0" y="0"/>
+                      <a:ext cx="4676775" cy="504825"/>
+                    </a:xfrm>
+                    <a:prstGeom prst="rect">
+                      <a:avLst/>
+                    </a:prstGeom>
+                    <a:noFill/>
+                    <a:ln w="9525">
+                      <a:noFill/>
+                      <a:miter lim="800000"/>
+                      <a:headEnd/>
+                      <a:tailEnd/>
+                    </a:ln>
+                  </pic:spPr>
+                </pic:pic>
+              </a:graphicData>
+            </a:graphic>
+          </wp:inline>
+        </w:drawing>
+      </w:r>
+    </w:p>
+    <w:p>
+      <w:pPr>
+        <w:rPr>
+          <w:rFonts w:ascii="Open Sans" w:hAnsi="Open Sans" w:cs="Open Sans"/>
+          <w:b/>
+          <w:color w:val="BA3925"/>
+          <w:spacing w:val="-2"/>
+          <w:sz w:val="24"/>
+          <w:szCs w:val="24"/>
+        </w:rPr>
+      </w:pPr>
+      <w:r>
+        <w:rPr>
+          <w:rFonts w:ascii="Open Sans" w:hAnsi="Open Sans" w:cs="Open Sans"/>
+          <w:b/>
+          <w:color w:val="BA3925"/>
+          <w:spacing w:val="-2"/>
+          <w:sz w:val="24"/>
+          <w:szCs w:val="24"/>
+        </w:rPr>
+        <w:t>This output is mainly regarding servlet init parameter</w:t>
+      </w:r>
+      <w:r>
+        <w:rPr>
+          <w:rFonts w:ascii="Open Sans" w:hAnsi="Open Sans" w:cs="Open Sans"/>
+          <w:b/>
+          <w:color w:val="BA3925"/>
+          <w:spacing w:val="-2"/>
+          <w:sz w:val="24"/>
+          <w:szCs w:val="24"/>
+        </w:rPr>
+        <w:t>(which is in first line)</w:t>
+      </w:r>
+      <w:r>
+        <w:rPr>
+          <w:rFonts w:ascii="Open Sans" w:hAnsi="Open Sans" w:cs="Open Sans"/>
+          <w:b/>
+          <w:color w:val="BA3925"/>
+          <w:spacing w:val="-2"/>
+          <w:sz w:val="24"/>
+          <w:szCs w:val="24"/>
+        </w:rPr>
+        <w:t xml:space="preserve"> and context parameter w</w:t>
+      </w:r>
+      <w:r>
+        <w:rPr>
+          <w:rFonts w:ascii="Open Sans" w:hAnsi="Open Sans" w:cs="Open Sans"/>
+          <w:b/>
+          <w:color w:val="BA3925"/>
+          <w:spacing w:val="-2"/>
+          <w:sz w:val="24"/>
+          <w:szCs w:val="24"/>
+        </w:rPr>
+        <w:t>hich we have set in web.xml. Please refer screen shot of web.xml in initial section of this file.</w:t>
       </w:r>
     </w:p>
     <w:sectPr>
@@ -726,6 +1711,36 @@
     <w:uiPriority w:val="99"/>
     <w:semiHidden/>
     <w:unhideWhenUsed/>
+  </w:style>
+  <w:style w:type="paragraph" w:styleId="BalloonText">
+    <w:name w:val="Balloon Text"/>
+    <w:basedOn w:val="Normal"/>
+    <w:link w:val="BalloonTextChar"/>
+    <w:uiPriority w:val="99"/>
+    <w:semiHidden/>
+    <w:unhideWhenUsed/>
+    <w:rsid w:val="00B55635"/>
+    <w:pPr>
+      <w:spacing w:after="0" w:line="240" w:lineRule="auto"/>
+    </w:pPr>
+    <w:rPr>
+      <w:rFonts w:ascii="Tahoma" w:hAnsi="Tahoma" w:cs="Tahoma"/>
+      <w:sz w:val="16"/>
+      <w:szCs w:val="16"/>
+    </w:rPr>
+  </w:style>
+  <w:style w:type="character" w:customStyle="1" w:styleId="BalloonTextChar">
+    <w:name w:val="Balloon Text Char"/>
+    <w:basedOn w:val="DefaultParagraphFont"/>
+    <w:link w:val="BalloonText"/>
+    <w:uiPriority w:val="99"/>
+    <w:semiHidden/>
+    <w:rsid w:val="00B55635"/>
+    <w:rPr>
+      <w:rFonts w:ascii="Tahoma" w:hAnsi="Tahoma" w:cs="Tahoma"/>
+      <w:sz w:val="16"/>
+      <w:szCs w:val="16"/>
+    </w:rPr>
   </w:style>
 </w:styles>
 </file>

</xml_diff>